<commit_message>
Actualización de formatos de jurados
</commit_message>
<xml_diff>
--- a/assets/formatos/doctorado/graduacion/formato_solicitud_jurado_doc.docx
+++ b/assets/formatos/doctorado/graduacion/formato_solicitud_jurado_doc.docx
@@ -1,6 +1,6 @@
 
 <file path=word/document.xml><?xml version="1.0" encoding="utf-8"?>
-<w:document xmlns:wpc="http://schemas.microsoft.com/office/word/2010/wordprocessingCanvas" xmlns:cx="http://schemas.microsoft.com/office/drawing/2014/chartex" xmlns:cx1="http://schemas.microsoft.com/office/drawing/2015/9/8/chartex" xmlns:cx2="http://schemas.microsoft.com/office/drawing/2015/10/21/chartex" xmlns:cx3="http://schemas.microsoft.com/office/drawing/2016/5/9/chartex" xmlns:cx4="http://schemas.microsoft.com/office/drawing/2016/5/10/chartex" xmlns:cx5="http://schemas.microsoft.com/office/drawing/2016/5/11/chartex" xmlns:cx6="http://schemas.microsoft.com/office/drawing/2016/5/12/chartex" xmlns:cx7="http://schemas.microsoft.com/office/drawing/2016/5/13/chartex" xmlns:cx8="http://schemas.microsoft.com/office/drawing/2016/5/14/chartex" xmlns:mc="http://schemas.openxmlformats.org/markup-compatibility/2006" xmlns:aink="http://schemas.microsoft.com/office/drawing/2016/ink" xmlns:am3d="http://schemas.microsoft.com/office/drawing/2017/model3d" xmlns:o="urn:schemas-microsoft-com:office:office" xmlns:r="http://schemas.openxmlformats.org/officeDocument/2006/relationships" xmlns:m="http://schemas.openxmlformats.org/officeDocument/2006/math" xmlns:v="urn:schemas-microsoft-com:vml" xmlns:wp14="http://schemas.microsoft.com/office/word/2010/wordprocessingDrawing" xmlns:wp="http://schemas.openxmlformats.org/drawingml/2006/wordprocessingDrawing" xmlns:w10="urn:schemas-microsoft-com:office:word" xmlns:w="http://schemas.openxmlformats.org/wordprocessingml/2006/main" xmlns:w14="http://schemas.microsoft.com/office/word/2010/wordml" xmlns:w15="http://schemas.microsoft.com/office/word/2012/wordml" xmlns:w16cid="http://schemas.microsoft.com/office/word/2016/wordml/cid" xmlns:w16se="http://schemas.microsoft.com/office/word/2015/wordml/symex" xmlns:wpg="http://schemas.microsoft.com/office/word/2010/wordprocessingGroup" xmlns:wpi="http://schemas.microsoft.com/office/word/2010/wordprocessingInk" xmlns:wne="http://schemas.microsoft.com/office/word/2006/wordml" xmlns:wps="http://schemas.microsoft.com/office/word/2010/wordprocessingShape" mc:Ignorable="w14 w15 w16se w16cid wp14">
+<w:document xmlns:wpc="http://schemas.microsoft.com/office/word/2010/wordprocessingCanvas" xmlns:cx="http://schemas.microsoft.com/office/drawing/2014/chartex" xmlns:cx1="http://schemas.microsoft.com/office/drawing/2015/9/8/chartex" xmlns:cx2="http://schemas.microsoft.com/office/drawing/2015/10/21/chartex" xmlns:cx3="http://schemas.microsoft.com/office/drawing/2016/5/9/chartex" xmlns:cx4="http://schemas.microsoft.com/office/drawing/2016/5/10/chartex" xmlns:cx5="http://schemas.microsoft.com/office/drawing/2016/5/11/chartex" xmlns:cx6="http://schemas.microsoft.com/office/drawing/2016/5/12/chartex" xmlns:cx7="http://schemas.microsoft.com/office/drawing/2016/5/13/chartex" xmlns:cx8="http://schemas.microsoft.com/office/drawing/2016/5/14/chartex" xmlns:mc="http://schemas.openxmlformats.org/markup-compatibility/2006" xmlns:aink="http://schemas.microsoft.com/office/drawing/2016/ink" xmlns:am3d="http://schemas.microsoft.com/office/drawing/2017/model3d" xmlns:o="urn:schemas-microsoft-com:office:office" xmlns:r="http://schemas.openxmlformats.org/officeDocument/2006/relationships" xmlns:m="http://schemas.openxmlformats.org/officeDocument/2006/math" xmlns:v="urn:schemas-microsoft-com:vml" xmlns:wp14="http://schemas.microsoft.com/office/word/2010/wordprocessingDrawing" xmlns:wp="http://schemas.openxmlformats.org/drawingml/2006/wordprocessingDrawing" xmlns:w10="urn:schemas-microsoft-com:office:word" xmlns:w="http://schemas.openxmlformats.org/wordprocessingml/2006/main" xmlns:w14="http://schemas.microsoft.com/office/word/2010/wordml" xmlns:w15="http://schemas.microsoft.com/office/word/2012/wordml" xmlns:w16cex="http://schemas.microsoft.com/office/word/2018/wordml/cex" xmlns:w16cid="http://schemas.microsoft.com/office/word/2016/wordml/cid" xmlns:w16="http://schemas.microsoft.com/office/word/2018/wordml" xmlns:w16sdtdh="http://schemas.microsoft.com/office/word/2020/wordml/sdtdatahash" xmlns:w16se="http://schemas.microsoft.com/office/word/2015/wordml/symex" xmlns:wpg="http://schemas.microsoft.com/office/word/2010/wordprocessingGroup" xmlns:wpi="http://schemas.microsoft.com/office/word/2010/wordprocessingInk" xmlns:wne="http://schemas.microsoft.com/office/word/2006/wordml" xmlns:wps="http://schemas.microsoft.com/office/word/2010/wordprocessingShape" mc:Ignorable="w14 w15 w16se w16cid w16 w16cex w16sdtdh wp14">
   <w:body>
     <w:p>
       <w:pPr>
@@ -167,109 +167,7 @@
     </w:p>
     <w:p>
       <w:pPr>
-        <w:rPr>
-          <w:rFonts w:ascii="Calibri" w:hAnsi="Calibri"/>
-          <w:sz w:val="22"/>
-          <w:szCs w:val="22"/>
-        </w:rPr>
-      </w:pPr>
-      <w:r>
-        <w:rPr>
-          <w:rFonts w:ascii="Calibri" w:hAnsi="Calibri"/>
-          <w:sz w:val="22"/>
-          <w:szCs w:val="22"/>
-        </w:rPr>
-        <w:t xml:space="preserve">Por este medio solicitamos se asigne al jurado que llevará a cabo el examen de </w:t>
-      </w:r>
-      <w:r>
-        <w:rPr>
-          <w:rFonts w:ascii="Calibri" w:hAnsi="Calibri"/>
-          <w:sz w:val="22"/>
-          <w:szCs w:val="22"/>
-        </w:rPr>
-        <w:t xml:space="preserve">Grado de </w:t>
-      </w:r>
-      <w:r>
-        <w:rPr>
-          <w:rFonts w:ascii="Calibri" w:hAnsi="Calibri"/>
-          <w:sz w:val="22"/>
-          <w:szCs w:val="22"/>
-        </w:rPr>
-        <w:t>Doctorado</w:t>
-      </w:r>
-      <w:r>
-        <w:rPr>
-          <w:rFonts w:ascii="Calibri" w:hAnsi="Calibri"/>
-          <w:sz w:val="22"/>
-          <w:szCs w:val="22"/>
-        </w:rPr>
-        <w:t xml:space="preserve"> de _________________________________________________</w:t>
-      </w:r>
-      <w:r>
-        <w:rPr>
-          <w:rFonts w:ascii="Calibri" w:hAnsi="Calibri"/>
-          <w:sz w:val="22"/>
-          <w:szCs w:val="22"/>
-        </w:rPr>
-        <w:t>_____________</w:t>
-      </w:r>
-      <w:r>
-        <w:rPr>
-          <w:rFonts w:ascii="Calibri" w:hAnsi="Calibri"/>
-          <w:sz w:val="22"/>
-          <w:szCs w:val="22"/>
-        </w:rPr>
-        <w:t xml:space="preserve">__, con número de cuenta </w:t>
-      </w:r>
-      <w:r>
-        <w:rPr>
-          <w:rFonts w:ascii="Calibri" w:hAnsi="Calibri"/>
-          <w:sz w:val="22"/>
-          <w:szCs w:val="22"/>
-        </w:rPr>
-        <w:t>______</w:t>
-      </w:r>
-      <w:r>
-        <w:rPr>
-          <w:rFonts w:ascii="Calibri" w:hAnsi="Calibri"/>
-          <w:sz w:val="22"/>
-          <w:szCs w:val="22"/>
-        </w:rPr>
-        <w:t>_________________</w:t>
-      </w:r>
-      <w:r>
-        <w:rPr>
-          <w:rFonts w:ascii="Calibri" w:hAnsi="Calibri"/>
-          <w:sz w:val="22"/>
-          <w:szCs w:val="22"/>
-        </w:rPr>
-        <w:t xml:space="preserve">_, quien desarrolla </w:t>
-      </w:r>
-      <w:r>
-        <w:rPr>
-          <w:rFonts w:ascii="Calibri" w:hAnsi="Calibri"/>
-          <w:sz w:val="22"/>
-          <w:szCs w:val="22"/>
-        </w:rPr>
-        <w:t>la tesis</w:t>
-      </w:r>
-      <w:r>
-        <w:rPr>
-          <w:rFonts w:ascii="Calibri" w:hAnsi="Calibri"/>
-          <w:sz w:val="22"/>
-          <w:szCs w:val="22"/>
-        </w:rPr>
-        <w:t>“</w:t>
-      </w:r>
-      <w:r>
-        <w:rPr>
-          <w:rFonts w:ascii="Calibri" w:hAnsi="Calibri"/>
-          <w:sz w:val="22"/>
-          <w:szCs w:val="22"/>
-        </w:rPr>
-        <w:t xml:space="preserve">____________________ </w:t>
-      </w:r>
-      <w:r>
+        <w:jc w:val="both"/>
         <w:rPr>
           <w:rFonts w:ascii="Calibri" w:hAnsi="Calibri"/>
           <w:b/>
@@ -277,7 +175,86 @@
           <w:sz w:val="22"/>
           <w:szCs w:val="22"/>
         </w:rPr>
-        <w:t>______________________________________________________________</w:t>
+      </w:pPr>
+      <w:r>
+        <w:rPr>
+          <w:rFonts w:ascii="Calibri" w:hAnsi="Calibri"/>
+          <w:sz w:val="22"/>
+          <w:szCs w:val="22"/>
+        </w:rPr>
+        <w:t xml:space="preserve">Por este medio solicitamos se asigne al jurado que llevará a cabo el examen de </w:t>
+      </w:r>
+      <w:r>
+        <w:rPr>
+          <w:rFonts w:ascii="Calibri" w:hAnsi="Calibri"/>
+          <w:sz w:val="22"/>
+          <w:szCs w:val="22"/>
+        </w:rPr>
+        <w:t xml:space="preserve">Grado de </w:t>
+      </w:r>
+      <w:r>
+        <w:rPr>
+          <w:rFonts w:ascii="Calibri" w:hAnsi="Calibri"/>
+          <w:sz w:val="22"/>
+          <w:szCs w:val="22"/>
+        </w:rPr>
+        <w:t xml:space="preserve">Doctorado </w:t>
+      </w:r>
+      <w:r>
+        <w:rPr>
+          <w:rFonts w:ascii="Calibri" w:hAnsi="Calibri"/>
+          <w:sz w:val="22"/>
+          <w:szCs w:val="22"/>
+        </w:rPr>
+        <w:t>de ________________________________________________</w:t>
+      </w:r>
+      <w:r>
+        <w:rPr>
+          <w:rFonts w:ascii="Calibri" w:hAnsi="Calibri"/>
+          <w:sz w:val="22"/>
+          <w:szCs w:val="22"/>
+        </w:rPr>
+        <w:t>_____________</w:t>
+      </w:r>
+      <w:r>
+        <w:rPr>
+          <w:rFonts w:ascii="Calibri" w:hAnsi="Calibri"/>
+          <w:sz w:val="22"/>
+          <w:szCs w:val="22"/>
+        </w:rPr>
+        <w:t>__</w:t>
+      </w:r>
+      <w:r>
+        <w:rPr>
+          <w:rFonts w:ascii="Calibri" w:hAnsi="Calibri"/>
+          <w:sz w:val="22"/>
+          <w:szCs w:val="22"/>
+        </w:rPr>
+        <w:t>_____</w:t>
+      </w:r>
+      <w:r>
+        <w:rPr>
+          <w:rFonts w:ascii="Calibri" w:hAnsi="Calibri"/>
+          <w:sz w:val="22"/>
+          <w:szCs w:val="22"/>
+        </w:rPr>
+        <w:t>_______</w:t>
+      </w:r>
+      <w:r>
+        <w:rPr>
+          <w:rFonts w:ascii="Calibri" w:hAnsi="Calibri"/>
+          <w:sz w:val="22"/>
+          <w:szCs w:val="22"/>
+        </w:rPr>
+        <w:t>, con número de cuenta_</w:t>
+      </w:r>
+      <w:r>
+        <w:rPr>
+          <w:rFonts w:ascii="Calibri" w:hAnsi="Calibri"/>
+          <w:sz w:val="22"/>
+          <w:szCs w:val="22"/>
+        </w:rPr>
+        <w:t xml:space="preserve">____________________________________, quien desarrolla el proyecto </w:t>
       </w:r>
       <w:r>
         <w:rPr>
@@ -287,7 +264,7 @@
           <w:sz w:val="22"/>
           <w:szCs w:val="22"/>
         </w:rPr>
-        <w:t>_</w:t>
+        <w:t>___________________________________________________________________________________</w:t>
       </w:r>
       <w:r>
         <w:rPr>
@@ -297,7 +274,7 @@
           <w:sz w:val="22"/>
           <w:szCs w:val="22"/>
         </w:rPr>
-        <w:t>_____________________________________________________________________</w:t>
+        <w:t>__</w:t>
       </w:r>
       <w:r>
         <w:rPr>
@@ -307,7 +284,7 @@
           <w:sz w:val="22"/>
           <w:szCs w:val="22"/>
         </w:rPr>
-        <w:t>__</w:t>
+        <w:t>__________________________________________________________________________________________________________________________</w:t>
       </w:r>
       <w:r>
         <w:rPr>
@@ -317,9 +294,12 @@
           <w:sz w:val="22"/>
           <w:szCs w:val="22"/>
         </w:rPr>
-        <w:t>__________________________________________________________________________________________________________________________</w:t>
-      </w:r>
-      <w:r>
+        <w:t>_________________________________</w:t>
+      </w:r>
+    </w:p>
+    <w:p>
+      <w:pPr>
+        <w:jc w:val="both"/>
         <w:rPr>
           <w:rFonts w:ascii="Calibri" w:hAnsi="Calibri"/>
           <w:b/>
@@ -327,9 +307,10 @@
           <w:sz w:val="22"/>
           <w:szCs w:val="22"/>
         </w:rPr>
-        <w:t>_______________________________</w:t>
-      </w:r>
-      <w:r>
+      </w:pPr>
+    </w:p>
+    <w:p>
+      <w:pPr>
         <w:rPr>
           <w:rFonts w:ascii="Calibri" w:hAnsi="Calibri"/>
           <w:b/>
@@ -337,7 +318,165 @@
           <w:sz w:val="22"/>
           <w:szCs w:val="22"/>
         </w:rPr>
-        <w:t>”.</w:t>
+      </w:pPr>
+      <w:r>
+        <w:rPr>
+          <w:rFonts w:ascii="Calibri" w:hAnsi="Calibri"/>
+          <w:sz w:val="22"/>
+          <w:szCs w:val="22"/>
+        </w:rPr>
+        <w:t xml:space="preserve">Resumen breve del proyecto: </w:t>
+      </w:r>
+      <w:r>
+        <w:rPr>
+          <w:rFonts w:ascii="Calibri" w:hAnsi="Calibri"/>
+          <w:b/>
+          <w:smallCaps/>
+          <w:sz w:val="22"/>
+          <w:szCs w:val="22"/>
+        </w:rPr>
+        <w:t>______________________________________________________________</w:t>
+      </w:r>
+      <w:r>
+        <w:rPr>
+          <w:rFonts w:ascii="Calibri" w:hAnsi="Calibri"/>
+          <w:b/>
+          <w:smallCaps/>
+          <w:sz w:val="22"/>
+          <w:szCs w:val="22"/>
+        </w:rPr>
+        <w:t>_</w:t>
+      </w:r>
+      <w:r>
+        <w:rPr>
+          <w:rFonts w:ascii="Calibri" w:hAnsi="Calibri"/>
+          <w:b/>
+          <w:smallCaps/>
+          <w:sz w:val="22"/>
+          <w:szCs w:val="22"/>
+        </w:rPr>
+        <w:t>_____________________________________________________________________</w:t>
+      </w:r>
+      <w:r>
+        <w:rPr>
+          <w:rFonts w:ascii="Calibri" w:hAnsi="Calibri"/>
+          <w:b/>
+          <w:smallCaps/>
+          <w:sz w:val="22"/>
+          <w:szCs w:val="22"/>
+        </w:rPr>
+        <w:t>__</w:t>
+      </w:r>
+      <w:r>
+        <w:rPr>
+          <w:rFonts w:ascii="Calibri" w:hAnsi="Calibri"/>
+          <w:b/>
+          <w:smallCaps/>
+          <w:sz w:val="22"/>
+          <w:szCs w:val="22"/>
+        </w:rPr>
+        <w:t>__________________________________________________________________________________________________________</w:t>
+      </w:r>
+    </w:p>
+    <w:p>
+      <w:pPr>
+        <w:rPr>
+          <w:rFonts w:ascii="Calibri" w:hAnsi="Calibri"/>
+          <w:b/>
+          <w:smallCaps/>
+          <w:sz w:val="22"/>
+          <w:szCs w:val="22"/>
+        </w:rPr>
+      </w:pPr>
+      <w:r>
+        <w:rPr>
+          <w:rFonts w:ascii="Calibri" w:hAnsi="Calibri"/>
+          <w:b/>
+          <w:smallCaps/>
+          <w:sz w:val="22"/>
+          <w:szCs w:val="22"/>
+        </w:rPr>
+        <w:t>______________________________________________________________</w:t>
+      </w:r>
+      <w:r>
+        <w:rPr>
+          <w:rFonts w:ascii="Calibri" w:hAnsi="Calibri"/>
+          <w:b/>
+          <w:smallCaps/>
+          <w:sz w:val="22"/>
+          <w:szCs w:val="22"/>
+        </w:rPr>
+        <w:t>_</w:t>
+      </w:r>
+      <w:r>
+        <w:rPr>
+          <w:rFonts w:ascii="Calibri" w:hAnsi="Calibri"/>
+          <w:b/>
+          <w:smallCaps/>
+          <w:sz w:val="22"/>
+          <w:szCs w:val="22"/>
+        </w:rPr>
+        <w:t>_____________________________________________________________________</w:t>
+      </w:r>
+      <w:r>
+        <w:rPr>
+          <w:rFonts w:ascii="Calibri" w:hAnsi="Calibri"/>
+          <w:b/>
+          <w:smallCaps/>
+          <w:sz w:val="22"/>
+          <w:szCs w:val="22"/>
+        </w:rPr>
+        <w:t>__</w:t>
+      </w:r>
+      <w:r>
+        <w:rPr>
+          <w:rFonts w:ascii="Calibri" w:hAnsi="Calibri"/>
+          <w:b/>
+          <w:smallCaps/>
+          <w:sz w:val="22"/>
+          <w:szCs w:val="22"/>
+        </w:rPr>
+        <w:t>________________________________________________________________________________________________________________________________________________________________________</w:t>
+      </w:r>
+      <w:r>
+        <w:rPr>
+          <w:rFonts w:ascii="Calibri" w:hAnsi="Calibri"/>
+          <w:b/>
+          <w:smallCaps/>
+          <w:sz w:val="22"/>
+          <w:szCs w:val="22"/>
+        </w:rPr>
+        <w:t>_</w:t>
+      </w:r>
+      <w:r>
+        <w:rPr>
+          <w:rFonts w:ascii="Calibri" w:hAnsi="Calibri"/>
+          <w:b/>
+          <w:smallCaps/>
+          <w:sz w:val="22"/>
+          <w:szCs w:val="22"/>
+        </w:rPr>
+        <w:t>_____________________________________________________________________</w:t>
+      </w:r>
+      <w:r>
+        <w:rPr>
+          <w:rFonts w:ascii="Calibri" w:hAnsi="Calibri"/>
+          <w:b/>
+          <w:smallCaps/>
+          <w:sz w:val="22"/>
+          <w:szCs w:val="22"/>
+        </w:rPr>
+        <w:t>__</w:t>
+      </w:r>
+      <w:r>
+        <w:rPr>
+          <w:rFonts w:ascii="Calibri" w:hAnsi="Calibri"/>
+          <w:b/>
+          <w:smallCaps/>
+          <w:sz w:val="22"/>
+          <w:szCs w:val="22"/>
+        </w:rPr>
+        <w:t>__________________________________________________________________________________________________________</w:t>
       </w:r>
     </w:p>
     <w:p>
@@ -632,6 +771,7 @@
           </w:p>
           <w:p>
             <w:pPr>
+              <w:jc w:val="center"/>
               <w:rPr>
                 <w:rFonts w:ascii="Calibri" w:hAnsi="Calibri"/>
                 <w:sz w:val="22"/>
@@ -644,7 +784,7 @@
                 <w:sz w:val="22"/>
                 <w:szCs w:val="22"/>
               </w:rPr>
-              <w:t>Aportación al tema de tesis (llenar sólo para sinodales externos al comité tutor)</w:t>
+              <w:t>Aportación al tema de tesis</w:t>
             </w:r>
           </w:p>
         </w:tc>
@@ -1179,6 +1319,7 @@
           <w:b w:val="0"/>
           <w:szCs w:val="18"/>
         </w:rPr>
+        <w:lastRenderedPageBreak/>
         <w:t>*</w:t>
       </w:r>
       <w:r>
@@ -1323,10 +1464,8 @@
           <w:b w:val="0"/>
           <w:szCs w:val="18"/>
         </w:rPr>
-        <w:t>de los sinodales propuestos que no forman parte del comité tutor en la última columna</w:t>
-      </w:r>
-      <w:bookmarkStart w:id="0" w:name="_GoBack"/>
-      <w:bookmarkEnd w:id="0"/>
+        <w:t>de los sinodales propuestos en la última columna</w:t>
+      </w:r>
       <w:r>
         <w:rPr>
           <w:rFonts w:ascii="Calibri" w:hAnsi="Calibri"/>
@@ -2055,7 +2194,7 @@
 </file>
 
 <file path=word/endnotes.xml><?xml version="1.0" encoding="utf-8"?>
-<w:endnotes xmlns:wpc="http://schemas.microsoft.com/office/word/2010/wordprocessingCanvas" xmlns:cx="http://schemas.microsoft.com/office/drawing/2014/chartex" xmlns:cx1="http://schemas.microsoft.com/office/drawing/2015/9/8/chartex" xmlns:cx2="http://schemas.microsoft.com/office/drawing/2015/10/21/chartex" xmlns:cx3="http://schemas.microsoft.com/office/drawing/2016/5/9/chartex" xmlns:cx4="http://schemas.microsoft.com/office/drawing/2016/5/10/chartex" xmlns:cx5="http://schemas.microsoft.com/office/drawing/2016/5/11/chartex" xmlns:cx6="http://schemas.microsoft.com/office/drawing/2016/5/12/chartex" xmlns:cx7="http://schemas.microsoft.com/office/drawing/2016/5/13/chartex" xmlns:cx8="http://schemas.microsoft.com/office/drawing/2016/5/14/chartex" xmlns:mc="http://schemas.openxmlformats.org/markup-compatibility/2006" xmlns:aink="http://schemas.microsoft.com/office/drawing/2016/ink" xmlns:am3d="http://schemas.microsoft.com/office/drawing/2017/model3d" xmlns:o="urn:schemas-microsoft-com:office:office" xmlns:r="http://schemas.openxmlformats.org/officeDocument/2006/relationships" xmlns:m="http://schemas.openxmlformats.org/officeDocument/2006/math" xmlns:v="urn:schemas-microsoft-com:vml" xmlns:wp14="http://schemas.microsoft.com/office/word/2010/wordprocessingDrawing" xmlns:wp="http://schemas.openxmlformats.org/drawingml/2006/wordprocessingDrawing" xmlns:w10="urn:schemas-microsoft-com:office:word" xmlns:w="http://schemas.openxmlformats.org/wordprocessingml/2006/main" xmlns:w14="http://schemas.microsoft.com/office/word/2010/wordml" xmlns:w15="http://schemas.microsoft.com/office/word/2012/wordml" xmlns:w16cid="http://schemas.microsoft.com/office/word/2016/wordml/cid" xmlns:w16se="http://schemas.microsoft.com/office/word/2015/wordml/symex" xmlns:wpg="http://schemas.microsoft.com/office/word/2010/wordprocessingGroup" xmlns:wpi="http://schemas.microsoft.com/office/word/2010/wordprocessingInk" xmlns:wne="http://schemas.microsoft.com/office/word/2006/wordml" xmlns:wps="http://schemas.microsoft.com/office/word/2010/wordprocessingShape" mc:Ignorable="w14 w15 w16se w16cid wp14">
+<w:endnotes xmlns:wpc="http://schemas.microsoft.com/office/word/2010/wordprocessingCanvas" xmlns:cx="http://schemas.microsoft.com/office/drawing/2014/chartex" xmlns:cx1="http://schemas.microsoft.com/office/drawing/2015/9/8/chartex" xmlns:cx2="http://schemas.microsoft.com/office/drawing/2015/10/21/chartex" xmlns:cx3="http://schemas.microsoft.com/office/drawing/2016/5/9/chartex" xmlns:cx4="http://schemas.microsoft.com/office/drawing/2016/5/10/chartex" xmlns:cx5="http://schemas.microsoft.com/office/drawing/2016/5/11/chartex" xmlns:cx6="http://schemas.microsoft.com/office/drawing/2016/5/12/chartex" xmlns:cx7="http://schemas.microsoft.com/office/drawing/2016/5/13/chartex" xmlns:cx8="http://schemas.microsoft.com/office/drawing/2016/5/14/chartex" xmlns:mc="http://schemas.openxmlformats.org/markup-compatibility/2006" xmlns:aink="http://schemas.microsoft.com/office/drawing/2016/ink" xmlns:am3d="http://schemas.microsoft.com/office/drawing/2017/model3d" xmlns:o="urn:schemas-microsoft-com:office:office" xmlns:r="http://schemas.openxmlformats.org/officeDocument/2006/relationships" xmlns:m="http://schemas.openxmlformats.org/officeDocument/2006/math" xmlns:v="urn:schemas-microsoft-com:vml" xmlns:wp14="http://schemas.microsoft.com/office/word/2010/wordprocessingDrawing" xmlns:wp="http://schemas.openxmlformats.org/drawingml/2006/wordprocessingDrawing" xmlns:w10="urn:schemas-microsoft-com:office:word" xmlns:w="http://schemas.openxmlformats.org/wordprocessingml/2006/main" xmlns:w14="http://schemas.microsoft.com/office/word/2010/wordml" xmlns:w15="http://schemas.microsoft.com/office/word/2012/wordml" xmlns:w16cex="http://schemas.microsoft.com/office/word/2018/wordml/cex" xmlns:w16cid="http://schemas.microsoft.com/office/word/2016/wordml/cid" xmlns:w16="http://schemas.microsoft.com/office/word/2018/wordml" xmlns:w16sdtdh="http://schemas.microsoft.com/office/word/2020/wordml/sdtdatahash" xmlns:w16se="http://schemas.microsoft.com/office/word/2015/wordml/symex" xmlns:wpg="http://schemas.microsoft.com/office/word/2010/wordprocessingGroup" xmlns:wpi="http://schemas.microsoft.com/office/word/2010/wordprocessingInk" xmlns:wne="http://schemas.microsoft.com/office/word/2006/wordml" xmlns:wps="http://schemas.microsoft.com/office/word/2010/wordprocessingShape" mc:Ignorable="w14 w15 w16se w16cid w16 w16cex w16sdtdh wp14">
   <w:endnote w:type="separator" w:id="-1">
     <w:p>
       <w:r>
@@ -2074,7 +2213,7 @@
 </file>
 
 <file path=word/footer1.xml><?xml version="1.0" encoding="utf-8"?>
-<w:ftr xmlns:wpc="http://schemas.microsoft.com/office/word/2010/wordprocessingCanvas" xmlns:cx="http://schemas.microsoft.com/office/drawing/2014/chartex" xmlns:cx1="http://schemas.microsoft.com/office/drawing/2015/9/8/chartex" xmlns:cx2="http://schemas.microsoft.com/office/drawing/2015/10/21/chartex" xmlns:cx3="http://schemas.microsoft.com/office/drawing/2016/5/9/chartex" xmlns:cx4="http://schemas.microsoft.com/office/drawing/2016/5/10/chartex" xmlns:cx5="http://schemas.microsoft.com/office/drawing/2016/5/11/chartex" xmlns:cx6="http://schemas.microsoft.com/office/drawing/2016/5/12/chartex" xmlns:cx7="http://schemas.microsoft.com/office/drawing/2016/5/13/chartex" xmlns:cx8="http://schemas.microsoft.com/office/drawing/2016/5/14/chartex" xmlns:mc="http://schemas.openxmlformats.org/markup-compatibility/2006" xmlns:aink="http://schemas.microsoft.com/office/drawing/2016/ink" xmlns:am3d="http://schemas.microsoft.com/office/drawing/2017/model3d" xmlns:o="urn:schemas-microsoft-com:office:office" xmlns:r="http://schemas.openxmlformats.org/officeDocument/2006/relationships" xmlns:m="http://schemas.openxmlformats.org/officeDocument/2006/math" xmlns:v="urn:schemas-microsoft-com:vml" xmlns:wp14="http://schemas.microsoft.com/office/word/2010/wordprocessingDrawing" xmlns:wp="http://schemas.openxmlformats.org/drawingml/2006/wordprocessingDrawing" xmlns:w10="urn:schemas-microsoft-com:office:word" xmlns:w="http://schemas.openxmlformats.org/wordprocessingml/2006/main" xmlns:w14="http://schemas.microsoft.com/office/word/2010/wordml" xmlns:w15="http://schemas.microsoft.com/office/word/2012/wordml" xmlns:w16cid="http://schemas.microsoft.com/office/word/2016/wordml/cid" xmlns:w16se="http://schemas.microsoft.com/office/word/2015/wordml/symex" xmlns:wpg="http://schemas.microsoft.com/office/word/2010/wordprocessingGroup" xmlns:wpi="http://schemas.microsoft.com/office/word/2010/wordprocessingInk" xmlns:wne="http://schemas.microsoft.com/office/word/2006/wordml" xmlns:wps="http://schemas.microsoft.com/office/word/2010/wordprocessingShape" mc:Ignorable="w14 w15 w16se w16cid wp14">
+<w:ftr xmlns:wpc="http://schemas.microsoft.com/office/word/2010/wordprocessingCanvas" xmlns:cx="http://schemas.microsoft.com/office/drawing/2014/chartex" xmlns:cx1="http://schemas.microsoft.com/office/drawing/2015/9/8/chartex" xmlns:cx2="http://schemas.microsoft.com/office/drawing/2015/10/21/chartex" xmlns:cx3="http://schemas.microsoft.com/office/drawing/2016/5/9/chartex" xmlns:cx4="http://schemas.microsoft.com/office/drawing/2016/5/10/chartex" xmlns:cx5="http://schemas.microsoft.com/office/drawing/2016/5/11/chartex" xmlns:cx6="http://schemas.microsoft.com/office/drawing/2016/5/12/chartex" xmlns:cx7="http://schemas.microsoft.com/office/drawing/2016/5/13/chartex" xmlns:cx8="http://schemas.microsoft.com/office/drawing/2016/5/14/chartex" xmlns:mc="http://schemas.openxmlformats.org/markup-compatibility/2006" xmlns:aink="http://schemas.microsoft.com/office/drawing/2016/ink" xmlns:am3d="http://schemas.microsoft.com/office/drawing/2017/model3d" xmlns:o="urn:schemas-microsoft-com:office:office" xmlns:r="http://schemas.openxmlformats.org/officeDocument/2006/relationships" xmlns:m="http://schemas.openxmlformats.org/officeDocument/2006/math" xmlns:v="urn:schemas-microsoft-com:vml" xmlns:wp14="http://schemas.microsoft.com/office/word/2010/wordprocessingDrawing" xmlns:wp="http://schemas.openxmlformats.org/drawingml/2006/wordprocessingDrawing" xmlns:w10="urn:schemas-microsoft-com:office:word" xmlns:w="http://schemas.openxmlformats.org/wordprocessingml/2006/main" xmlns:w14="http://schemas.microsoft.com/office/word/2010/wordml" xmlns:w15="http://schemas.microsoft.com/office/word/2012/wordml" xmlns:w16cex="http://schemas.microsoft.com/office/word/2018/wordml/cex" xmlns:w16cid="http://schemas.microsoft.com/office/word/2016/wordml/cid" xmlns:w16="http://schemas.microsoft.com/office/word/2018/wordml" xmlns:w16sdtdh="http://schemas.microsoft.com/office/word/2020/wordml/sdtdatahash" xmlns:w16se="http://schemas.microsoft.com/office/word/2015/wordml/symex" xmlns:wpg="http://schemas.microsoft.com/office/word/2010/wordprocessingGroup" xmlns:wpi="http://schemas.microsoft.com/office/word/2010/wordprocessingInk" xmlns:wne="http://schemas.microsoft.com/office/word/2006/wordml" xmlns:wps="http://schemas.microsoft.com/office/word/2010/wordprocessingShape" mc:Ignorable="w14 w15 w16se w16cid w16 w16cex w16sdtdh wp14">
   <w:p>
     <w:pPr>
       <w:pStyle w:val="Piedepgina"/>
@@ -2139,7 +2278,7 @@
 </file>
 
 <file path=word/footnotes.xml><?xml version="1.0" encoding="utf-8"?>
-<w:footnotes xmlns:wpc="http://schemas.microsoft.com/office/word/2010/wordprocessingCanvas" xmlns:cx="http://schemas.microsoft.com/office/drawing/2014/chartex" xmlns:cx1="http://schemas.microsoft.com/office/drawing/2015/9/8/chartex" xmlns:cx2="http://schemas.microsoft.com/office/drawing/2015/10/21/chartex" xmlns:cx3="http://schemas.microsoft.com/office/drawing/2016/5/9/chartex" xmlns:cx4="http://schemas.microsoft.com/office/drawing/2016/5/10/chartex" xmlns:cx5="http://schemas.microsoft.com/office/drawing/2016/5/11/chartex" xmlns:cx6="http://schemas.microsoft.com/office/drawing/2016/5/12/chartex" xmlns:cx7="http://schemas.microsoft.com/office/drawing/2016/5/13/chartex" xmlns:cx8="http://schemas.microsoft.com/office/drawing/2016/5/14/chartex" xmlns:mc="http://schemas.openxmlformats.org/markup-compatibility/2006" xmlns:aink="http://schemas.microsoft.com/office/drawing/2016/ink" xmlns:am3d="http://schemas.microsoft.com/office/drawing/2017/model3d" xmlns:o="urn:schemas-microsoft-com:office:office" xmlns:r="http://schemas.openxmlformats.org/officeDocument/2006/relationships" xmlns:m="http://schemas.openxmlformats.org/officeDocument/2006/math" xmlns:v="urn:schemas-microsoft-com:vml" xmlns:wp14="http://schemas.microsoft.com/office/word/2010/wordprocessingDrawing" xmlns:wp="http://schemas.openxmlformats.org/drawingml/2006/wordprocessingDrawing" xmlns:w10="urn:schemas-microsoft-com:office:word" xmlns:w="http://schemas.openxmlformats.org/wordprocessingml/2006/main" xmlns:w14="http://schemas.microsoft.com/office/word/2010/wordml" xmlns:w15="http://schemas.microsoft.com/office/word/2012/wordml" xmlns:w16cid="http://schemas.microsoft.com/office/word/2016/wordml/cid" xmlns:w16se="http://schemas.microsoft.com/office/word/2015/wordml/symex" xmlns:wpg="http://schemas.microsoft.com/office/word/2010/wordprocessingGroup" xmlns:wpi="http://schemas.microsoft.com/office/word/2010/wordprocessingInk" xmlns:wne="http://schemas.microsoft.com/office/word/2006/wordml" xmlns:wps="http://schemas.microsoft.com/office/word/2010/wordprocessingShape" mc:Ignorable="w14 w15 w16se w16cid wp14">
+<w:footnotes xmlns:wpc="http://schemas.microsoft.com/office/word/2010/wordprocessingCanvas" xmlns:cx="http://schemas.microsoft.com/office/drawing/2014/chartex" xmlns:cx1="http://schemas.microsoft.com/office/drawing/2015/9/8/chartex" xmlns:cx2="http://schemas.microsoft.com/office/drawing/2015/10/21/chartex" xmlns:cx3="http://schemas.microsoft.com/office/drawing/2016/5/9/chartex" xmlns:cx4="http://schemas.microsoft.com/office/drawing/2016/5/10/chartex" xmlns:cx5="http://schemas.microsoft.com/office/drawing/2016/5/11/chartex" xmlns:cx6="http://schemas.microsoft.com/office/drawing/2016/5/12/chartex" xmlns:cx7="http://schemas.microsoft.com/office/drawing/2016/5/13/chartex" xmlns:cx8="http://schemas.microsoft.com/office/drawing/2016/5/14/chartex" xmlns:mc="http://schemas.openxmlformats.org/markup-compatibility/2006" xmlns:aink="http://schemas.microsoft.com/office/drawing/2016/ink" xmlns:am3d="http://schemas.microsoft.com/office/drawing/2017/model3d" xmlns:o="urn:schemas-microsoft-com:office:office" xmlns:r="http://schemas.openxmlformats.org/officeDocument/2006/relationships" xmlns:m="http://schemas.openxmlformats.org/officeDocument/2006/math" xmlns:v="urn:schemas-microsoft-com:vml" xmlns:wp14="http://schemas.microsoft.com/office/word/2010/wordprocessingDrawing" xmlns:wp="http://schemas.openxmlformats.org/drawingml/2006/wordprocessingDrawing" xmlns:w10="urn:schemas-microsoft-com:office:word" xmlns:w="http://schemas.openxmlformats.org/wordprocessingml/2006/main" xmlns:w14="http://schemas.microsoft.com/office/word/2010/wordml" xmlns:w15="http://schemas.microsoft.com/office/word/2012/wordml" xmlns:w16cex="http://schemas.microsoft.com/office/word/2018/wordml/cex" xmlns:w16cid="http://schemas.microsoft.com/office/word/2016/wordml/cid" xmlns:w16="http://schemas.microsoft.com/office/word/2018/wordml" xmlns:w16sdtdh="http://schemas.microsoft.com/office/word/2020/wordml/sdtdatahash" xmlns:w16se="http://schemas.microsoft.com/office/word/2015/wordml/symex" xmlns:wpg="http://schemas.microsoft.com/office/word/2010/wordprocessingGroup" xmlns:wpi="http://schemas.microsoft.com/office/word/2010/wordprocessingInk" xmlns:wne="http://schemas.microsoft.com/office/word/2006/wordml" xmlns:wps="http://schemas.microsoft.com/office/word/2010/wordprocessingShape" mc:Ignorable="w14 w15 w16se w16cid w16 w16cex w16sdtdh wp14">
   <w:footnote w:type="separator" w:id="-1">
     <w:p>
       <w:r>
@@ -2158,7 +2297,7 @@
 </file>
 
 <file path=word/header1.xml><?xml version="1.0" encoding="utf-8"?>
-<w:hdr xmlns:wpc="http://schemas.microsoft.com/office/word/2010/wordprocessingCanvas" xmlns:cx="http://schemas.microsoft.com/office/drawing/2014/chartex" xmlns:cx1="http://schemas.microsoft.com/office/drawing/2015/9/8/chartex" xmlns:cx2="http://schemas.microsoft.com/office/drawing/2015/10/21/chartex" xmlns:cx3="http://schemas.microsoft.com/office/drawing/2016/5/9/chartex" xmlns:cx4="http://schemas.microsoft.com/office/drawing/2016/5/10/chartex" xmlns:cx5="http://schemas.microsoft.com/office/drawing/2016/5/11/chartex" xmlns:cx6="http://schemas.microsoft.com/office/drawing/2016/5/12/chartex" xmlns:cx7="http://schemas.microsoft.com/office/drawing/2016/5/13/chartex" xmlns:cx8="http://schemas.microsoft.com/office/drawing/2016/5/14/chartex" xmlns:mc="http://schemas.openxmlformats.org/markup-compatibility/2006" xmlns:aink="http://schemas.microsoft.com/office/drawing/2016/ink" xmlns:am3d="http://schemas.microsoft.com/office/drawing/2017/model3d" xmlns:o="urn:schemas-microsoft-com:office:office" xmlns:r="http://schemas.openxmlformats.org/officeDocument/2006/relationships" xmlns:m="http://schemas.openxmlformats.org/officeDocument/2006/math" xmlns:v="urn:schemas-microsoft-com:vml" xmlns:wp14="http://schemas.microsoft.com/office/word/2010/wordprocessingDrawing" xmlns:wp="http://schemas.openxmlformats.org/drawingml/2006/wordprocessingDrawing" xmlns:w10="urn:schemas-microsoft-com:office:word" xmlns:w="http://schemas.openxmlformats.org/wordprocessingml/2006/main" xmlns:w14="http://schemas.microsoft.com/office/word/2010/wordml" xmlns:w15="http://schemas.microsoft.com/office/word/2012/wordml" xmlns:w16cid="http://schemas.microsoft.com/office/word/2016/wordml/cid" xmlns:w16se="http://schemas.microsoft.com/office/word/2015/wordml/symex" xmlns:wpg="http://schemas.microsoft.com/office/word/2010/wordprocessingGroup" xmlns:wpi="http://schemas.microsoft.com/office/word/2010/wordprocessingInk" xmlns:wne="http://schemas.microsoft.com/office/word/2006/wordml" xmlns:wps="http://schemas.microsoft.com/office/word/2010/wordprocessingShape" mc:Ignorable="w14 w15 w16se w16cid wp14">
+<w:hdr xmlns:wpc="http://schemas.microsoft.com/office/word/2010/wordprocessingCanvas" xmlns:cx="http://schemas.microsoft.com/office/drawing/2014/chartex" xmlns:cx1="http://schemas.microsoft.com/office/drawing/2015/9/8/chartex" xmlns:cx2="http://schemas.microsoft.com/office/drawing/2015/10/21/chartex" xmlns:cx3="http://schemas.microsoft.com/office/drawing/2016/5/9/chartex" xmlns:cx4="http://schemas.microsoft.com/office/drawing/2016/5/10/chartex" xmlns:cx5="http://schemas.microsoft.com/office/drawing/2016/5/11/chartex" xmlns:cx6="http://schemas.microsoft.com/office/drawing/2016/5/12/chartex" xmlns:cx7="http://schemas.microsoft.com/office/drawing/2016/5/13/chartex" xmlns:cx8="http://schemas.microsoft.com/office/drawing/2016/5/14/chartex" xmlns:mc="http://schemas.openxmlformats.org/markup-compatibility/2006" xmlns:aink="http://schemas.microsoft.com/office/drawing/2016/ink" xmlns:am3d="http://schemas.microsoft.com/office/drawing/2017/model3d" xmlns:o="urn:schemas-microsoft-com:office:office" xmlns:r="http://schemas.openxmlformats.org/officeDocument/2006/relationships" xmlns:m="http://schemas.openxmlformats.org/officeDocument/2006/math" xmlns:v="urn:schemas-microsoft-com:vml" xmlns:wp14="http://schemas.microsoft.com/office/word/2010/wordprocessingDrawing" xmlns:wp="http://schemas.openxmlformats.org/drawingml/2006/wordprocessingDrawing" xmlns:w10="urn:schemas-microsoft-com:office:word" xmlns:w="http://schemas.openxmlformats.org/wordprocessingml/2006/main" xmlns:w14="http://schemas.microsoft.com/office/word/2010/wordml" xmlns:w15="http://schemas.microsoft.com/office/word/2012/wordml" xmlns:w16cex="http://schemas.microsoft.com/office/word/2018/wordml/cex" xmlns:w16cid="http://schemas.microsoft.com/office/word/2016/wordml/cid" xmlns:w16="http://schemas.microsoft.com/office/word/2018/wordml" xmlns:w16sdtdh="http://schemas.microsoft.com/office/word/2020/wordml/sdtdatahash" xmlns:w16se="http://schemas.microsoft.com/office/word/2015/wordml/symex" xmlns:wpg="http://schemas.microsoft.com/office/word/2010/wordprocessingGroup" xmlns:wpi="http://schemas.microsoft.com/office/word/2010/wordprocessingInk" xmlns:wne="http://schemas.microsoft.com/office/word/2006/wordml" xmlns:wps="http://schemas.microsoft.com/office/word/2010/wordprocessingShape" mc:Ignorable="w14 w15 w16se w16cid w16 w16cex w16sdtdh wp14">
   <w:p>
     <w:pPr>
       <w:pStyle w:val="Encabezado"/>
@@ -2228,7 +2367,7 @@
 </file>
 
 <file path=word/numbering.xml><?xml version="1.0" encoding="utf-8"?>
-<w:numbering xmlns:wpc="http://schemas.microsoft.com/office/word/2010/wordprocessingCanvas" xmlns:cx="http://schemas.microsoft.com/office/drawing/2014/chartex" xmlns:cx1="http://schemas.microsoft.com/office/drawing/2015/9/8/chartex" xmlns:cx2="http://schemas.microsoft.com/office/drawing/2015/10/21/chartex" xmlns:cx3="http://schemas.microsoft.com/office/drawing/2016/5/9/chartex" xmlns:cx4="http://schemas.microsoft.com/office/drawing/2016/5/10/chartex" xmlns:cx5="http://schemas.microsoft.com/office/drawing/2016/5/11/chartex" xmlns:cx6="http://schemas.microsoft.com/office/drawing/2016/5/12/chartex" xmlns:cx7="http://schemas.microsoft.com/office/drawing/2016/5/13/chartex" xmlns:cx8="http://schemas.microsoft.com/office/drawing/2016/5/14/chartex" xmlns:mc="http://schemas.openxmlformats.org/markup-compatibility/2006" xmlns:aink="http://schemas.microsoft.com/office/drawing/2016/ink" xmlns:am3d="http://schemas.microsoft.com/office/drawing/2017/model3d" xmlns:o="urn:schemas-microsoft-com:office:office" xmlns:r="http://schemas.openxmlformats.org/officeDocument/2006/relationships" xmlns:m="http://schemas.openxmlformats.org/officeDocument/2006/math" xmlns:v="urn:schemas-microsoft-com:vml" xmlns:wp14="http://schemas.microsoft.com/office/word/2010/wordprocessingDrawing" xmlns:wp="http://schemas.openxmlformats.org/drawingml/2006/wordprocessingDrawing" xmlns:w10="urn:schemas-microsoft-com:office:word" xmlns:w="http://schemas.openxmlformats.org/wordprocessingml/2006/main" xmlns:w14="http://schemas.microsoft.com/office/word/2010/wordml" xmlns:w15="http://schemas.microsoft.com/office/word/2012/wordml" xmlns:w16cid="http://schemas.microsoft.com/office/word/2016/wordml/cid" xmlns:w16se="http://schemas.microsoft.com/office/word/2015/wordml/symex" xmlns:wpg="http://schemas.microsoft.com/office/word/2010/wordprocessingGroup" xmlns:wpi="http://schemas.microsoft.com/office/word/2010/wordprocessingInk" xmlns:wne="http://schemas.microsoft.com/office/word/2006/wordml" xmlns:wps="http://schemas.microsoft.com/office/word/2010/wordprocessingShape" mc:Ignorable="w14 w15 w16se w16cid wp14">
+<w:numbering xmlns:wpc="http://schemas.microsoft.com/office/word/2010/wordprocessingCanvas" xmlns:cx="http://schemas.microsoft.com/office/drawing/2014/chartex" xmlns:cx1="http://schemas.microsoft.com/office/drawing/2015/9/8/chartex" xmlns:cx2="http://schemas.microsoft.com/office/drawing/2015/10/21/chartex" xmlns:cx3="http://schemas.microsoft.com/office/drawing/2016/5/9/chartex" xmlns:cx4="http://schemas.microsoft.com/office/drawing/2016/5/10/chartex" xmlns:cx5="http://schemas.microsoft.com/office/drawing/2016/5/11/chartex" xmlns:cx6="http://schemas.microsoft.com/office/drawing/2016/5/12/chartex" xmlns:cx7="http://schemas.microsoft.com/office/drawing/2016/5/13/chartex" xmlns:cx8="http://schemas.microsoft.com/office/drawing/2016/5/14/chartex" xmlns:mc="http://schemas.openxmlformats.org/markup-compatibility/2006" xmlns:aink="http://schemas.microsoft.com/office/drawing/2016/ink" xmlns:am3d="http://schemas.microsoft.com/office/drawing/2017/model3d" xmlns:o="urn:schemas-microsoft-com:office:office" xmlns:r="http://schemas.openxmlformats.org/officeDocument/2006/relationships" xmlns:m="http://schemas.openxmlformats.org/officeDocument/2006/math" xmlns:v="urn:schemas-microsoft-com:vml" xmlns:wp14="http://schemas.microsoft.com/office/word/2010/wordprocessingDrawing" xmlns:wp="http://schemas.openxmlformats.org/drawingml/2006/wordprocessingDrawing" xmlns:w10="urn:schemas-microsoft-com:office:word" xmlns:w="http://schemas.openxmlformats.org/wordprocessingml/2006/main" xmlns:w14="http://schemas.microsoft.com/office/word/2010/wordml" xmlns:w15="http://schemas.microsoft.com/office/word/2012/wordml" xmlns:w16cex="http://schemas.microsoft.com/office/word/2018/wordml/cex" xmlns:w16cid="http://schemas.microsoft.com/office/word/2016/wordml/cid" xmlns:w16="http://schemas.microsoft.com/office/word/2018/wordml" xmlns:w16sdtdh="http://schemas.microsoft.com/office/word/2020/wordml/sdtdatahash" xmlns:w16se="http://schemas.microsoft.com/office/word/2015/wordml/symex" xmlns:wpg="http://schemas.microsoft.com/office/word/2010/wordprocessingGroup" xmlns:wpi="http://schemas.microsoft.com/office/word/2010/wordprocessingInk" xmlns:wne="http://schemas.microsoft.com/office/word/2006/wordml" xmlns:wps="http://schemas.microsoft.com/office/word/2010/wordprocessingShape" mc:Ignorable="w14 w15 w16se w16cid w16 w16cex w16sdtdh wp14">
   <w:abstractNum w:abstractNumId="0" w15:restartNumberingAfterBreak="0">
     <w:nsid w:val="474612C5"/>
     <w:multiLevelType w:val="hybridMultilevel"/>
@@ -2342,14 +2481,14 @@
       </w:rPr>
     </w:lvl>
   </w:abstractNum>
-  <w:num w:numId="1">
+  <w:num w:numId="1" w16cid:durableId="699361023">
     <w:abstractNumId w:val="0"/>
   </w:num>
 </w:numbering>
 </file>
 
 <file path=word/styles.xml><?xml version="1.0" encoding="utf-8"?>
-<w:styles xmlns:mc="http://schemas.openxmlformats.org/markup-compatibility/2006" xmlns:r="http://schemas.openxmlformats.org/officeDocument/2006/relationships" xmlns:w="http://schemas.openxmlformats.org/wordprocessingml/2006/main" xmlns:w14="http://schemas.microsoft.com/office/word/2010/wordml" xmlns:w15="http://schemas.microsoft.com/office/word/2012/wordml" xmlns:w16cid="http://schemas.microsoft.com/office/word/2016/wordml/cid" xmlns:w16se="http://schemas.microsoft.com/office/word/2015/wordml/symex" mc:Ignorable="w14 w15 w16se w16cid">
+<w:styles xmlns:mc="http://schemas.openxmlformats.org/markup-compatibility/2006" xmlns:r="http://schemas.openxmlformats.org/officeDocument/2006/relationships" xmlns:w="http://schemas.openxmlformats.org/wordprocessingml/2006/main" xmlns:w14="http://schemas.microsoft.com/office/word/2010/wordml" xmlns:w15="http://schemas.microsoft.com/office/word/2012/wordml" xmlns:w16cex="http://schemas.microsoft.com/office/word/2018/wordml/cex" xmlns:w16cid="http://schemas.microsoft.com/office/word/2016/wordml/cid" xmlns:w16="http://schemas.microsoft.com/office/word/2018/wordml" xmlns:w16sdtdh="http://schemas.microsoft.com/office/word/2020/wordml/sdtdatahash" xmlns:w16se="http://schemas.microsoft.com/office/word/2015/wordml/symex" mc:Ignorable="w14 w15 w16se w16cid w16 w16cex w16sdtdh">
   <w:docDefaults>
     <w:rPrDefault>
       <w:rPr>
@@ -2361,7 +2500,7 @@
     </w:rPrDefault>
     <w:pPrDefault/>
   </w:docDefaults>
-  <w:latentStyles w:defLockedState="0" w:defUIPriority="99" w:defSemiHidden="0" w:defUnhideWhenUsed="0" w:defQFormat="0" w:count="375">
+  <w:latentStyles w:defLockedState="0" w:defUIPriority="99" w:defSemiHidden="0" w:defUnhideWhenUsed="0" w:defQFormat="0" w:count="376">
     <w:lsdException w:name="Normal" w:uiPriority="0" w:qFormat="1"/>
     <w:lsdException w:name="heading 1" w:uiPriority="0" w:qFormat="1"/>
     <w:lsdException w:name="heading 2" w:semiHidden="1" w:uiPriority="9" w:unhideWhenUsed="1" w:qFormat="1"/>
@@ -2733,6 +2872,7 @@
     <w:lsdException w:name="List Table 5 Dark Accent 6" w:uiPriority="50"/>
     <w:lsdException w:name="List Table 6 Colorful Accent 6" w:uiPriority="51"/>
     <w:lsdException w:name="List Table 7 Colorful Accent 6" w:uiPriority="52"/>
+    <w:lsdException w:name="Smart Link" w:semiHidden="1" w:unhideWhenUsed="1"/>
   </w:latentStyles>
   <w:style w:type="paragraph" w:default="1" w:styleId="Normal">
     <w:name w:val="Normal"/>

</xml_diff>